<commit_message>
Add Phase 2 System Architecture Document
</commit_message>
<xml_diff>
--- a/Phase 2 Documentation/System Architecture Document.docx
+++ b/Phase 2 Documentation/System Architecture Document.docx
@@ -403,7 +403,7 @@
     <w:sdt>
       <w:sdtPr>
         <w:rPr>
-          <w:rFonts w:eastAsiaTheme="minorHAnsi" w:cstheme="majorHAnsi"/>
+          <w:rFonts w:ascii="Times" w:eastAsiaTheme="minorHAnsi" w:hAnsi="Times" w:cstheme="majorHAnsi"/>
           <w:b w:val="0"/>
           <w:bCs w:val="0"/>
           <w:color w:val="auto"/>
@@ -416,7 +416,11 @@
           <w:docPartUnique/>
         </w:docPartObj>
       </w:sdtPr>
-      <w:sdtEndPr/>
+      <w:sdtEndPr>
+        <w:rPr>
+          <w:rFonts w:asciiTheme="majorHAnsi" w:hAnsiTheme="majorHAnsi"/>
+        </w:rPr>
+      </w:sdtEndPr>
       <w:sdtContent>
         <w:p>
           <w:pPr>
@@ -469,7 +473,7 @@
             </w:rPr>
             <w:fldChar w:fldCharType="separate"/>
           </w:r>
-          <w:hyperlink w:anchor="_Toc85732749" w:history="1">
+          <w:hyperlink w:anchor="_Toc86837070" w:history="1">
             <w:r>
               <w:rPr>
                 <w:rStyle w:val="Hyperlink"/>
@@ -520,7 +524,7 @@
                 <w:noProof/>
                 <w:webHidden/>
               </w:rPr>
-              <w:instrText xml:space="preserve"> PAGEREF _Toc85732749 \h </w:instrText>
+              <w:instrText xml:space="preserve"> PAGEREF _Toc86837070 \h </w:instrText>
             </w:r>
             <w:r>
               <w:rPr>
@@ -572,7 +576,7 @@
               <w:szCs w:val="24"/>
             </w:rPr>
           </w:pPr>
-          <w:hyperlink w:anchor="_Toc85732750" w:history="1">
+          <w:hyperlink w:anchor="_Toc86837071" w:history="1">
             <w:r>
               <w:rPr>
                 <w:rStyle w:val="Hyperlink"/>
@@ -623,7 +627,7 @@
                 <w:noProof/>
                 <w:webHidden/>
               </w:rPr>
-              <w:instrText xml:space="preserve"> PAGEREF _Toc85732750 \h </w:instrText>
+              <w:instrText xml:space="preserve"> PAGEREF _Toc86837071 \h </w:instrText>
             </w:r>
             <w:r>
               <w:rPr>
@@ -672,7 +676,7 @@
               <w:szCs w:val="24"/>
             </w:rPr>
           </w:pPr>
-          <w:hyperlink w:anchor="_Toc85732751" w:history="1">
+          <w:hyperlink w:anchor="_Toc86837072" w:history="1">
             <w:r>
               <w:rPr>
                 <w:rStyle w:val="Hyperlink"/>
@@ -703,7 +707,169 @@
                 <w:noProof/>
                 <w:webHidden/>
               </w:rPr>
-              <w:instrText xml:space="preserve"> PAGEREF _Toc85732751 \h </w:instrText>
+              <w:instrText xml:space="preserve"> PAGEREF _Toc86837072 \h </w:instrText>
+            </w:r>
+            <w:r>
+              <w:rPr>
+                <w:rFonts w:asciiTheme="majorHAnsi" w:hAnsiTheme="majorHAnsi" w:cstheme="majorHAnsi"/>
+                <w:noProof/>
+                <w:webHidden/>
+              </w:rPr>
+            </w:r>
+            <w:r>
+              <w:rPr>
+                <w:rFonts w:asciiTheme="majorHAnsi" w:hAnsiTheme="majorHAnsi" w:cstheme="majorHAnsi"/>
+                <w:noProof/>
+                <w:webHidden/>
+              </w:rPr>
+              <w:fldChar w:fldCharType="separate"/>
+            </w:r>
+            <w:r>
+              <w:rPr>
+                <w:rFonts w:asciiTheme="majorHAnsi" w:hAnsiTheme="majorHAnsi" w:cstheme="majorHAnsi"/>
+                <w:noProof/>
+                <w:webHidden/>
+              </w:rPr>
+              <w:t>3</w:t>
+            </w:r>
+            <w:r>
+              <w:rPr>
+                <w:rFonts w:asciiTheme="majorHAnsi" w:hAnsiTheme="majorHAnsi" w:cstheme="majorHAnsi"/>
+                <w:noProof/>
+                <w:webHidden/>
+              </w:rPr>
+              <w:fldChar w:fldCharType="end"/>
+            </w:r>
+          </w:hyperlink>
+        </w:p>
+        <w:p>
+          <w:pPr>
+            <w:pStyle w:val="TOC3"/>
+            <w:tabs>
+              <w:tab w:val="right" w:leader="dot" w:pos="9350"/>
+            </w:tabs>
+            <w:rPr>
+              <w:rFonts w:asciiTheme="majorHAnsi" w:eastAsiaTheme="minorEastAsia" w:hAnsiTheme="majorHAnsi" w:cstheme="majorHAnsi"/>
+              <w:i w:val="0"/>
+              <w:iCs w:val="0"/>
+              <w:noProof/>
+              <w:sz w:val="24"/>
+              <w:szCs w:val="24"/>
+            </w:rPr>
+          </w:pPr>
+          <w:hyperlink w:anchor="_Toc86837073" w:history="1">
+            <w:r>
+              <w:rPr>
+                <w:rStyle w:val="Hyperlink"/>
+                <w:rFonts w:asciiTheme="majorHAnsi" w:hAnsiTheme="majorHAnsi" w:cstheme="majorHAnsi"/>
+                <w:noProof/>
+              </w:rPr>
+              <w:t>2.2.1 System UML Diagram</w:t>
+            </w:r>
+            <w:r>
+              <w:rPr>
+                <w:rFonts w:asciiTheme="majorHAnsi" w:hAnsiTheme="majorHAnsi" w:cstheme="majorHAnsi"/>
+                <w:noProof/>
+                <w:webHidden/>
+              </w:rPr>
+              <w:tab/>
+            </w:r>
+            <w:r>
+              <w:rPr>
+                <w:rFonts w:asciiTheme="majorHAnsi" w:hAnsiTheme="majorHAnsi" w:cstheme="majorHAnsi"/>
+                <w:noProof/>
+                <w:webHidden/>
+              </w:rPr>
+              <w:fldChar w:fldCharType="begin"/>
+            </w:r>
+            <w:r>
+              <w:rPr>
+                <w:rFonts w:asciiTheme="majorHAnsi" w:hAnsiTheme="majorHAnsi" w:cstheme="majorHAnsi"/>
+                <w:noProof/>
+                <w:webHidden/>
+              </w:rPr>
+              <w:instrText xml:space="preserve"> PAGEREF _Toc86837073 \h </w:instrText>
+            </w:r>
+            <w:r>
+              <w:rPr>
+                <w:rFonts w:asciiTheme="majorHAnsi" w:hAnsiTheme="majorHAnsi" w:cstheme="majorHAnsi"/>
+                <w:noProof/>
+                <w:webHidden/>
+              </w:rPr>
+            </w:r>
+            <w:r>
+              <w:rPr>
+                <w:rFonts w:asciiTheme="majorHAnsi" w:hAnsiTheme="majorHAnsi" w:cstheme="majorHAnsi"/>
+                <w:noProof/>
+                <w:webHidden/>
+              </w:rPr>
+              <w:fldChar w:fldCharType="separate"/>
+            </w:r>
+            <w:r>
+              <w:rPr>
+                <w:rFonts w:asciiTheme="majorHAnsi" w:hAnsiTheme="majorHAnsi" w:cstheme="majorHAnsi"/>
+                <w:noProof/>
+                <w:webHidden/>
+              </w:rPr>
+              <w:t>3</w:t>
+            </w:r>
+            <w:r>
+              <w:rPr>
+                <w:rFonts w:asciiTheme="majorHAnsi" w:hAnsiTheme="majorHAnsi" w:cstheme="majorHAnsi"/>
+                <w:noProof/>
+                <w:webHidden/>
+              </w:rPr>
+              <w:fldChar w:fldCharType="end"/>
+            </w:r>
+          </w:hyperlink>
+        </w:p>
+        <w:p>
+          <w:pPr>
+            <w:pStyle w:val="TOC3"/>
+            <w:tabs>
+              <w:tab w:val="right" w:leader="dot" w:pos="9350"/>
+            </w:tabs>
+            <w:rPr>
+              <w:rFonts w:asciiTheme="majorHAnsi" w:eastAsiaTheme="minorEastAsia" w:hAnsiTheme="majorHAnsi" w:cstheme="majorHAnsi"/>
+              <w:i w:val="0"/>
+              <w:iCs w:val="0"/>
+              <w:noProof/>
+              <w:sz w:val="24"/>
+              <w:szCs w:val="24"/>
+            </w:rPr>
+          </w:pPr>
+          <w:hyperlink w:anchor="_Toc86837074" w:history="1">
+            <w:r>
+              <w:rPr>
+                <w:rStyle w:val="Hyperlink"/>
+                <w:rFonts w:asciiTheme="majorHAnsi" w:hAnsiTheme="majorHAnsi" w:cstheme="majorHAnsi"/>
+                <w:noProof/>
+              </w:rPr>
+              <w:t>2.2.2 PlanningCoordinator UML Class Diagram</w:t>
+            </w:r>
+            <w:r>
+              <w:rPr>
+                <w:rFonts w:asciiTheme="majorHAnsi" w:hAnsiTheme="majorHAnsi" w:cstheme="majorHAnsi"/>
+                <w:noProof/>
+                <w:webHidden/>
+              </w:rPr>
+              <w:tab/>
+            </w:r>
+            <w:r>
+              <w:rPr>
+                <w:rFonts w:asciiTheme="majorHAnsi" w:hAnsiTheme="majorHAnsi" w:cstheme="majorHAnsi"/>
+                <w:noProof/>
+                <w:webHidden/>
+              </w:rPr>
+              <w:fldChar w:fldCharType="begin"/>
+            </w:r>
+            <w:r>
+              <w:rPr>
+                <w:rFonts w:asciiTheme="majorHAnsi" w:hAnsiTheme="majorHAnsi" w:cstheme="majorHAnsi"/>
+                <w:noProof/>
+                <w:webHidden/>
+              </w:rPr>
+              <w:instrText xml:space="preserve"> PAGEREF _Toc86837074 \h </w:instrText>
             </w:r>
             <w:r>
               <w:rPr>
@@ -755,7 +921,7 @@
               <w:szCs w:val="24"/>
             </w:rPr>
           </w:pPr>
-          <w:hyperlink w:anchor="_Toc85732752" w:history="1">
+          <w:hyperlink w:anchor="_Toc86837075" w:history="1">
             <w:r>
               <w:rPr>
                 <w:rStyle w:val="Hyperlink"/>
@@ -782,7 +948,7 @@
                 <w:rFonts w:asciiTheme="majorHAnsi" w:hAnsiTheme="majorHAnsi" w:cstheme="majorHAnsi"/>
                 <w:noProof/>
               </w:rPr>
-              <w:t>Sequence Diagrams</w:t>
+              <w:t>Class and Method Descriptions</w:t>
             </w:r>
             <w:r>
               <w:rPr>
@@ -806,7 +972,7 @@
                 <w:noProof/>
                 <w:webHidden/>
               </w:rPr>
-              <w:instrText xml:space="preserve"> PAGEREF _Toc85732752 \h </w:instrText>
+              <w:instrText xml:space="preserve"> PAGEREF _Toc86837075 \h </w:instrText>
             </w:r>
             <w:r>
               <w:rPr>
@@ -829,7 +995,807 @@
                 <w:noProof/>
                 <w:webHidden/>
               </w:rPr>
-              <w:t>3</w:t>
+              <w:t>4</w:t>
+            </w:r>
+            <w:r>
+              <w:rPr>
+                <w:rFonts w:asciiTheme="majorHAnsi" w:hAnsiTheme="majorHAnsi" w:cstheme="majorHAnsi"/>
+                <w:noProof/>
+                <w:webHidden/>
+              </w:rPr>
+              <w:fldChar w:fldCharType="end"/>
+            </w:r>
+          </w:hyperlink>
+        </w:p>
+        <w:p>
+          <w:pPr>
+            <w:pStyle w:val="TOC2"/>
+            <w:tabs>
+              <w:tab w:val="right" w:leader="dot" w:pos="9350"/>
+            </w:tabs>
+            <w:rPr>
+              <w:rFonts w:asciiTheme="majorHAnsi" w:eastAsiaTheme="minorEastAsia" w:hAnsiTheme="majorHAnsi" w:cstheme="majorHAnsi"/>
+              <w:smallCaps w:val="0"/>
+              <w:noProof/>
+              <w:sz w:val="24"/>
+              <w:szCs w:val="24"/>
+            </w:rPr>
+          </w:pPr>
+          <w:hyperlink w:anchor="_Toc86837076" w:history="1">
+            <w:r>
+              <w:rPr>
+                <w:rStyle w:val="Hyperlink"/>
+                <w:rFonts w:asciiTheme="majorHAnsi" w:hAnsiTheme="majorHAnsi" w:cstheme="majorHAnsi"/>
+                <w:noProof/>
+              </w:rPr>
+              <w:t>3.1 Project</w:t>
+            </w:r>
+            <w:r>
+              <w:rPr>
+                <w:rFonts w:asciiTheme="majorHAnsi" w:hAnsiTheme="majorHAnsi" w:cstheme="majorHAnsi"/>
+                <w:noProof/>
+                <w:webHidden/>
+              </w:rPr>
+              <w:tab/>
+            </w:r>
+            <w:r>
+              <w:rPr>
+                <w:rFonts w:asciiTheme="majorHAnsi" w:hAnsiTheme="majorHAnsi" w:cstheme="majorHAnsi"/>
+                <w:noProof/>
+                <w:webHidden/>
+              </w:rPr>
+              <w:fldChar w:fldCharType="begin"/>
+            </w:r>
+            <w:r>
+              <w:rPr>
+                <w:rFonts w:asciiTheme="majorHAnsi" w:hAnsiTheme="majorHAnsi" w:cstheme="majorHAnsi"/>
+                <w:noProof/>
+                <w:webHidden/>
+              </w:rPr>
+              <w:instrText xml:space="preserve"> PAGEREF _Toc86837076 \h </w:instrText>
+            </w:r>
+            <w:r>
+              <w:rPr>
+                <w:rFonts w:asciiTheme="majorHAnsi" w:hAnsiTheme="majorHAnsi" w:cstheme="majorHAnsi"/>
+                <w:noProof/>
+                <w:webHidden/>
+              </w:rPr>
+            </w:r>
+            <w:r>
+              <w:rPr>
+                <w:rFonts w:asciiTheme="majorHAnsi" w:hAnsiTheme="majorHAnsi" w:cstheme="majorHAnsi"/>
+                <w:noProof/>
+                <w:webHidden/>
+              </w:rPr>
+              <w:fldChar w:fldCharType="separate"/>
+            </w:r>
+            <w:r>
+              <w:rPr>
+                <w:rFonts w:asciiTheme="majorHAnsi" w:hAnsiTheme="majorHAnsi" w:cstheme="majorHAnsi"/>
+                <w:noProof/>
+                <w:webHidden/>
+              </w:rPr>
+              <w:t>4</w:t>
+            </w:r>
+            <w:r>
+              <w:rPr>
+                <w:rFonts w:asciiTheme="majorHAnsi" w:hAnsiTheme="majorHAnsi" w:cstheme="majorHAnsi"/>
+                <w:noProof/>
+                <w:webHidden/>
+              </w:rPr>
+              <w:fldChar w:fldCharType="end"/>
+            </w:r>
+          </w:hyperlink>
+        </w:p>
+        <w:p>
+          <w:pPr>
+            <w:pStyle w:val="TOC2"/>
+            <w:tabs>
+              <w:tab w:val="right" w:leader="dot" w:pos="9350"/>
+            </w:tabs>
+            <w:rPr>
+              <w:rFonts w:asciiTheme="majorHAnsi" w:eastAsiaTheme="minorEastAsia" w:hAnsiTheme="majorHAnsi" w:cstheme="majorHAnsi"/>
+              <w:smallCaps w:val="0"/>
+              <w:noProof/>
+              <w:sz w:val="24"/>
+              <w:szCs w:val="24"/>
+            </w:rPr>
+          </w:pPr>
+          <w:hyperlink w:anchor="_Toc86837077" w:history="1">
+            <w:r>
+              <w:rPr>
+                <w:rStyle w:val="Hyperlink"/>
+                <w:rFonts w:asciiTheme="majorHAnsi" w:hAnsiTheme="majorHAnsi" w:cstheme="majorHAnsi"/>
+                <w:noProof/>
+              </w:rPr>
+              <w:t>3.2 Engineer</w:t>
+            </w:r>
+            <w:r>
+              <w:rPr>
+                <w:rFonts w:asciiTheme="majorHAnsi" w:hAnsiTheme="majorHAnsi" w:cstheme="majorHAnsi"/>
+                <w:noProof/>
+                <w:webHidden/>
+              </w:rPr>
+              <w:tab/>
+            </w:r>
+            <w:r>
+              <w:rPr>
+                <w:rFonts w:asciiTheme="majorHAnsi" w:hAnsiTheme="majorHAnsi" w:cstheme="majorHAnsi"/>
+                <w:noProof/>
+                <w:webHidden/>
+              </w:rPr>
+              <w:fldChar w:fldCharType="begin"/>
+            </w:r>
+            <w:r>
+              <w:rPr>
+                <w:rFonts w:asciiTheme="majorHAnsi" w:hAnsiTheme="majorHAnsi" w:cstheme="majorHAnsi"/>
+                <w:noProof/>
+                <w:webHidden/>
+              </w:rPr>
+              <w:instrText xml:space="preserve"> PAGEREF _Toc86837077 \h </w:instrText>
+            </w:r>
+            <w:r>
+              <w:rPr>
+                <w:rFonts w:asciiTheme="majorHAnsi" w:hAnsiTheme="majorHAnsi" w:cstheme="majorHAnsi"/>
+                <w:noProof/>
+                <w:webHidden/>
+              </w:rPr>
+            </w:r>
+            <w:r>
+              <w:rPr>
+                <w:rFonts w:asciiTheme="majorHAnsi" w:hAnsiTheme="majorHAnsi" w:cstheme="majorHAnsi"/>
+                <w:noProof/>
+                <w:webHidden/>
+              </w:rPr>
+              <w:fldChar w:fldCharType="separate"/>
+            </w:r>
+            <w:r>
+              <w:rPr>
+                <w:rFonts w:asciiTheme="majorHAnsi" w:hAnsiTheme="majorHAnsi" w:cstheme="majorHAnsi"/>
+                <w:noProof/>
+                <w:webHidden/>
+              </w:rPr>
+              <w:t>4</w:t>
+            </w:r>
+            <w:r>
+              <w:rPr>
+                <w:rFonts w:asciiTheme="majorHAnsi" w:hAnsiTheme="majorHAnsi" w:cstheme="majorHAnsi"/>
+                <w:noProof/>
+                <w:webHidden/>
+              </w:rPr>
+              <w:fldChar w:fldCharType="end"/>
+            </w:r>
+          </w:hyperlink>
+        </w:p>
+        <w:p>
+          <w:pPr>
+            <w:pStyle w:val="TOC2"/>
+            <w:tabs>
+              <w:tab w:val="right" w:leader="dot" w:pos="9350"/>
+            </w:tabs>
+            <w:rPr>
+              <w:rFonts w:asciiTheme="majorHAnsi" w:eastAsiaTheme="minorEastAsia" w:hAnsiTheme="majorHAnsi" w:cstheme="majorHAnsi"/>
+              <w:smallCaps w:val="0"/>
+              <w:noProof/>
+              <w:sz w:val="24"/>
+              <w:szCs w:val="24"/>
+            </w:rPr>
+          </w:pPr>
+          <w:hyperlink w:anchor="_Toc86837078" w:history="1">
+            <w:r>
+              <w:rPr>
+                <w:rStyle w:val="Hyperlink"/>
+                <w:rFonts w:asciiTheme="majorHAnsi" w:hAnsiTheme="majorHAnsi" w:cstheme="majorHAnsi"/>
+                <w:noProof/>
+              </w:rPr>
+              <w:t>3.3 PlanrFeature</w:t>
+            </w:r>
+            <w:r>
+              <w:rPr>
+                <w:rFonts w:asciiTheme="majorHAnsi" w:hAnsiTheme="majorHAnsi" w:cstheme="majorHAnsi"/>
+                <w:noProof/>
+                <w:webHidden/>
+              </w:rPr>
+              <w:tab/>
+            </w:r>
+            <w:r>
+              <w:rPr>
+                <w:rFonts w:asciiTheme="majorHAnsi" w:hAnsiTheme="majorHAnsi" w:cstheme="majorHAnsi"/>
+                <w:noProof/>
+                <w:webHidden/>
+              </w:rPr>
+              <w:fldChar w:fldCharType="begin"/>
+            </w:r>
+            <w:r>
+              <w:rPr>
+                <w:rFonts w:asciiTheme="majorHAnsi" w:hAnsiTheme="majorHAnsi" w:cstheme="majorHAnsi"/>
+                <w:noProof/>
+                <w:webHidden/>
+              </w:rPr>
+              <w:instrText xml:space="preserve"> PAGEREF _Toc86837078 \h </w:instrText>
+            </w:r>
+            <w:r>
+              <w:rPr>
+                <w:rFonts w:asciiTheme="majorHAnsi" w:hAnsiTheme="majorHAnsi" w:cstheme="majorHAnsi"/>
+                <w:noProof/>
+                <w:webHidden/>
+              </w:rPr>
+            </w:r>
+            <w:r>
+              <w:rPr>
+                <w:rFonts w:asciiTheme="majorHAnsi" w:hAnsiTheme="majorHAnsi" w:cstheme="majorHAnsi"/>
+                <w:noProof/>
+                <w:webHidden/>
+              </w:rPr>
+              <w:fldChar w:fldCharType="separate"/>
+            </w:r>
+            <w:r>
+              <w:rPr>
+                <w:rFonts w:asciiTheme="majorHAnsi" w:hAnsiTheme="majorHAnsi" w:cstheme="majorHAnsi"/>
+                <w:noProof/>
+                <w:webHidden/>
+              </w:rPr>
+              <w:t>4</w:t>
+            </w:r>
+            <w:r>
+              <w:rPr>
+                <w:rFonts w:asciiTheme="majorHAnsi" w:hAnsiTheme="majorHAnsi" w:cstheme="majorHAnsi"/>
+                <w:noProof/>
+                <w:webHidden/>
+              </w:rPr>
+              <w:fldChar w:fldCharType="end"/>
+            </w:r>
+          </w:hyperlink>
+        </w:p>
+        <w:p>
+          <w:pPr>
+            <w:pStyle w:val="TOC2"/>
+            <w:tabs>
+              <w:tab w:val="right" w:leader="dot" w:pos="9350"/>
+            </w:tabs>
+            <w:rPr>
+              <w:rFonts w:asciiTheme="majorHAnsi" w:eastAsiaTheme="minorEastAsia" w:hAnsiTheme="majorHAnsi" w:cstheme="majorHAnsi"/>
+              <w:smallCaps w:val="0"/>
+              <w:noProof/>
+              <w:sz w:val="24"/>
+              <w:szCs w:val="24"/>
+            </w:rPr>
+          </w:pPr>
+          <w:hyperlink w:anchor="_Toc86837079" w:history="1">
+            <w:r>
+              <w:rPr>
+                <w:rStyle w:val="Hyperlink"/>
+                <w:rFonts w:asciiTheme="majorHAnsi" w:hAnsiTheme="majorHAnsi" w:cstheme="majorHAnsi"/>
+                <w:noProof/>
+              </w:rPr>
+              <w:t>3.3.1 UnplannedFeature</w:t>
+            </w:r>
+            <w:r>
+              <w:rPr>
+                <w:rFonts w:asciiTheme="majorHAnsi" w:hAnsiTheme="majorHAnsi" w:cstheme="majorHAnsi"/>
+                <w:noProof/>
+                <w:webHidden/>
+              </w:rPr>
+              <w:tab/>
+            </w:r>
+            <w:r>
+              <w:rPr>
+                <w:rFonts w:asciiTheme="majorHAnsi" w:hAnsiTheme="majorHAnsi" w:cstheme="majorHAnsi"/>
+                <w:noProof/>
+                <w:webHidden/>
+              </w:rPr>
+              <w:fldChar w:fldCharType="begin"/>
+            </w:r>
+            <w:r>
+              <w:rPr>
+                <w:rFonts w:asciiTheme="majorHAnsi" w:hAnsiTheme="majorHAnsi" w:cstheme="majorHAnsi"/>
+                <w:noProof/>
+                <w:webHidden/>
+              </w:rPr>
+              <w:instrText xml:space="preserve"> PAGEREF _Toc86837079 \h </w:instrText>
+            </w:r>
+            <w:r>
+              <w:rPr>
+                <w:rFonts w:asciiTheme="majorHAnsi" w:hAnsiTheme="majorHAnsi" w:cstheme="majorHAnsi"/>
+                <w:noProof/>
+                <w:webHidden/>
+              </w:rPr>
+            </w:r>
+            <w:r>
+              <w:rPr>
+                <w:rFonts w:asciiTheme="majorHAnsi" w:hAnsiTheme="majorHAnsi" w:cstheme="majorHAnsi"/>
+                <w:noProof/>
+                <w:webHidden/>
+              </w:rPr>
+              <w:fldChar w:fldCharType="separate"/>
+            </w:r>
+            <w:r>
+              <w:rPr>
+                <w:rFonts w:asciiTheme="majorHAnsi" w:hAnsiTheme="majorHAnsi" w:cstheme="majorHAnsi"/>
+                <w:noProof/>
+                <w:webHidden/>
+              </w:rPr>
+              <w:t>4</w:t>
+            </w:r>
+            <w:r>
+              <w:rPr>
+                <w:rFonts w:asciiTheme="majorHAnsi" w:hAnsiTheme="majorHAnsi" w:cstheme="majorHAnsi"/>
+                <w:noProof/>
+                <w:webHidden/>
+              </w:rPr>
+              <w:fldChar w:fldCharType="end"/>
+            </w:r>
+          </w:hyperlink>
+        </w:p>
+        <w:p>
+          <w:pPr>
+            <w:pStyle w:val="TOC2"/>
+            <w:tabs>
+              <w:tab w:val="right" w:leader="dot" w:pos="9350"/>
+            </w:tabs>
+            <w:rPr>
+              <w:rFonts w:asciiTheme="majorHAnsi" w:eastAsiaTheme="minorEastAsia" w:hAnsiTheme="majorHAnsi" w:cstheme="majorHAnsi"/>
+              <w:smallCaps w:val="0"/>
+              <w:noProof/>
+              <w:sz w:val="24"/>
+              <w:szCs w:val="24"/>
+            </w:rPr>
+          </w:pPr>
+          <w:hyperlink w:anchor="_Toc86837080" w:history="1">
+            <w:r>
+              <w:rPr>
+                <w:rStyle w:val="Hyperlink"/>
+                <w:rFonts w:asciiTheme="majorHAnsi" w:hAnsiTheme="majorHAnsi" w:cstheme="majorHAnsi"/>
+                <w:noProof/>
+              </w:rPr>
+              <w:t>3.3.2 PlannedFeature</w:t>
+            </w:r>
+            <w:r>
+              <w:rPr>
+                <w:rFonts w:asciiTheme="majorHAnsi" w:hAnsiTheme="majorHAnsi" w:cstheme="majorHAnsi"/>
+                <w:noProof/>
+                <w:webHidden/>
+              </w:rPr>
+              <w:tab/>
+            </w:r>
+            <w:r>
+              <w:rPr>
+                <w:rFonts w:asciiTheme="majorHAnsi" w:hAnsiTheme="majorHAnsi" w:cstheme="majorHAnsi"/>
+                <w:noProof/>
+                <w:webHidden/>
+              </w:rPr>
+              <w:fldChar w:fldCharType="begin"/>
+            </w:r>
+            <w:r>
+              <w:rPr>
+                <w:rFonts w:asciiTheme="majorHAnsi" w:hAnsiTheme="majorHAnsi" w:cstheme="majorHAnsi"/>
+                <w:noProof/>
+                <w:webHidden/>
+              </w:rPr>
+              <w:instrText xml:space="preserve"> PAGEREF _Toc86837080 \h </w:instrText>
+            </w:r>
+            <w:r>
+              <w:rPr>
+                <w:rFonts w:asciiTheme="majorHAnsi" w:hAnsiTheme="majorHAnsi" w:cstheme="majorHAnsi"/>
+                <w:noProof/>
+                <w:webHidden/>
+              </w:rPr>
+            </w:r>
+            <w:r>
+              <w:rPr>
+                <w:rFonts w:asciiTheme="majorHAnsi" w:hAnsiTheme="majorHAnsi" w:cstheme="majorHAnsi"/>
+                <w:noProof/>
+                <w:webHidden/>
+              </w:rPr>
+              <w:fldChar w:fldCharType="separate"/>
+            </w:r>
+            <w:r>
+              <w:rPr>
+                <w:rFonts w:asciiTheme="majorHAnsi" w:hAnsiTheme="majorHAnsi" w:cstheme="majorHAnsi"/>
+                <w:noProof/>
+                <w:webHidden/>
+              </w:rPr>
+              <w:t>4</w:t>
+            </w:r>
+            <w:r>
+              <w:rPr>
+                <w:rFonts w:asciiTheme="majorHAnsi" w:hAnsiTheme="majorHAnsi" w:cstheme="majorHAnsi"/>
+                <w:noProof/>
+                <w:webHidden/>
+              </w:rPr>
+              <w:fldChar w:fldCharType="end"/>
+            </w:r>
+          </w:hyperlink>
+        </w:p>
+        <w:p>
+          <w:pPr>
+            <w:pStyle w:val="TOC2"/>
+            <w:tabs>
+              <w:tab w:val="right" w:leader="dot" w:pos="9350"/>
+            </w:tabs>
+            <w:rPr>
+              <w:rFonts w:asciiTheme="majorHAnsi" w:eastAsiaTheme="minorEastAsia" w:hAnsiTheme="majorHAnsi" w:cstheme="majorHAnsi"/>
+              <w:smallCaps w:val="0"/>
+              <w:noProof/>
+              <w:sz w:val="24"/>
+              <w:szCs w:val="24"/>
+            </w:rPr>
+          </w:pPr>
+          <w:hyperlink w:anchor="_Toc86837081" w:history="1">
+            <w:r>
+              <w:rPr>
+                <w:rStyle w:val="Hyperlink"/>
+                <w:rFonts w:asciiTheme="majorHAnsi" w:hAnsiTheme="majorHAnsi" w:cstheme="majorHAnsi"/>
+                <w:noProof/>
+              </w:rPr>
+              <w:t>3.4 Sprint</w:t>
+            </w:r>
+            <w:r>
+              <w:rPr>
+                <w:rFonts w:asciiTheme="majorHAnsi" w:hAnsiTheme="majorHAnsi" w:cstheme="majorHAnsi"/>
+                <w:noProof/>
+                <w:webHidden/>
+              </w:rPr>
+              <w:tab/>
+            </w:r>
+            <w:r>
+              <w:rPr>
+                <w:rFonts w:asciiTheme="majorHAnsi" w:hAnsiTheme="majorHAnsi" w:cstheme="majorHAnsi"/>
+                <w:noProof/>
+                <w:webHidden/>
+              </w:rPr>
+              <w:fldChar w:fldCharType="begin"/>
+            </w:r>
+            <w:r>
+              <w:rPr>
+                <w:rFonts w:asciiTheme="majorHAnsi" w:hAnsiTheme="majorHAnsi" w:cstheme="majorHAnsi"/>
+                <w:noProof/>
+                <w:webHidden/>
+              </w:rPr>
+              <w:instrText xml:space="preserve"> PAGEREF _Toc86837081 \h </w:instrText>
+            </w:r>
+            <w:r>
+              <w:rPr>
+                <w:rFonts w:asciiTheme="majorHAnsi" w:hAnsiTheme="majorHAnsi" w:cstheme="majorHAnsi"/>
+                <w:noProof/>
+                <w:webHidden/>
+              </w:rPr>
+            </w:r>
+            <w:r>
+              <w:rPr>
+                <w:rFonts w:asciiTheme="majorHAnsi" w:hAnsiTheme="majorHAnsi" w:cstheme="majorHAnsi"/>
+                <w:noProof/>
+                <w:webHidden/>
+              </w:rPr>
+              <w:fldChar w:fldCharType="separate"/>
+            </w:r>
+            <w:r>
+              <w:rPr>
+                <w:rFonts w:asciiTheme="majorHAnsi" w:hAnsiTheme="majorHAnsi" w:cstheme="majorHAnsi"/>
+                <w:noProof/>
+                <w:webHidden/>
+              </w:rPr>
+              <w:t>5</w:t>
+            </w:r>
+            <w:r>
+              <w:rPr>
+                <w:rFonts w:asciiTheme="majorHAnsi" w:hAnsiTheme="majorHAnsi" w:cstheme="majorHAnsi"/>
+                <w:noProof/>
+                <w:webHidden/>
+              </w:rPr>
+              <w:fldChar w:fldCharType="end"/>
+            </w:r>
+          </w:hyperlink>
+        </w:p>
+        <w:p>
+          <w:pPr>
+            <w:pStyle w:val="TOC2"/>
+            <w:tabs>
+              <w:tab w:val="right" w:leader="dot" w:pos="9350"/>
+            </w:tabs>
+            <w:rPr>
+              <w:rFonts w:asciiTheme="majorHAnsi" w:eastAsiaTheme="minorEastAsia" w:hAnsiTheme="majorHAnsi" w:cstheme="majorHAnsi"/>
+              <w:smallCaps w:val="0"/>
+              <w:noProof/>
+              <w:sz w:val="24"/>
+              <w:szCs w:val="24"/>
+            </w:rPr>
+          </w:pPr>
+          <w:hyperlink w:anchor="_Toc86837082" w:history="1">
+            <w:r>
+              <w:rPr>
+                <w:rStyle w:val="Hyperlink"/>
+                <w:rFonts w:asciiTheme="majorHAnsi" w:hAnsiTheme="majorHAnsi" w:cstheme="majorHAnsi"/>
+                <w:noProof/>
+              </w:rPr>
+              <w:t>3.5 WorkBlock</w:t>
+            </w:r>
+            <w:r>
+              <w:rPr>
+                <w:rFonts w:asciiTheme="majorHAnsi" w:hAnsiTheme="majorHAnsi" w:cstheme="majorHAnsi"/>
+                <w:noProof/>
+                <w:webHidden/>
+              </w:rPr>
+              <w:tab/>
+            </w:r>
+            <w:r>
+              <w:rPr>
+                <w:rFonts w:asciiTheme="majorHAnsi" w:hAnsiTheme="majorHAnsi" w:cstheme="majorHAnsi"/>
+                <w:noProof/>
+                <w:webHidden/>
+              </w:rPr>
+              <w:fldChar w:fldCharType="begin"/>
+            </w:r>
+            <w:r>
+              <w:rPr>
+                <w:rFonts w:asciiTheme="majorHAnsi" w:hAnsiTheme="majorHAnsi" w:cstheme="majorHAnsi"/>
+                <w:noProof/>
+                <w:webHidden/>
+              </w:rPr>
+              <w:instrText xml:space="preserve"> PAGEREF _Toc86837082 \h </w:instrText>
+            </w:r>
+            <w:r>
+              <w:rPr>
+                <w:rFonts w:asciiTheme="majorHAnsi" w:hAnsiTheme="majorHAnsi" w:cstheme="majorHAnsi"/>
+                <w:noProof/>
+                <w:webHidden/>
+              </w:rPr>
+            </w:r>
+            <w:r>
+              <w:rPr>
+                <w:rFonts w:asciiTheme="majorHAnsi" w:hAnsiTheme="majorHAnsi" w:cstheme="majorHAnsi"/>
+                <w:noProof/>
+                <w:webHidden/>
+              </w:rPr>
+              <w:fldChar w:fldCharType="separate"/>
+            </w:r>
+            <w:r>
+              <w:rPr>
+                <w:rFonts w:asciiTheme="majorHAnsi" w:hAnsiTheme="majorHAnsi" w:cstheme="majorHAnsi"/>
+                <w:noProof/>
+                <w:webHidden/>
+              </w:rPr>
+              <w:t>5</w:t>
+            </w:r>
+            <w:r>
+              <w:rPr>
+                <w:rFonts w:asciiTheme="majorHAnsi" w:hAnsiTheme="majorHAnsi" w:cstheme="majorHAnsi"/>
+                <w:noProof/>
+                <w:webHidden/>
+              </w:rPr>
+              <w:fldChar w:fldCharType="end"/>
+            </w:r>
+          </w:hyperlink>
+        </w:p>
+        <w:p>
+          <w:pPr>
+            <w:pStyle w:val="TOC2"/>
+            <w:tabs>
+              <w:tab w:val="right" w:leader="dot" w:pos="9350"/>
+            </w:tabs>
+            <w:rPr>
+              <w:rFonts w:asciiTheme="majorHAnsi" w:eastAsiaTheme="minorEastAsia" w:hAnsiTheme="majorHAnsi" w:cstheme="majorHAnsi"/>
+              <w:smallCaps w:val="0"/>
+              <w:noProof/>
+              <w:sz w:val="24"/>
+              <w:szCs w:val="24"/>
+            </w:rPr>
+          </w:pPr>
+          <w:hyperlink w:anchor="_Toc86837083" w:history="1">
+            <w:r>
+              <w:rPr>
+                <w:rStyle w:val="Hyperlink"/>
+                <w:rFonts w:asciiTheme="majorHAnsi" w:hAnsiTheme="majorHAnsi" w:cstheme="majorHAnsi"/>
+                <w:noProof/>
+              </w:rPr>
+              <w:t>3.6 Platform</w:t>
+            </w:r>
+            <w:r>
+              <w:rPr>
+                <w:rFonts w:asciiTheme="majorHAnsi" w:hAnsiTheme="majorHAnsi" w:cstheme="majorHAnsi"/>
+                <w:noProof/>
+                <w:webHidden/>
+              </w:rPr>
+              <w:tab/>
+            </w:r>
+            <w:r>
+              <w:rPr>
+                <w:rFonts w:asciiTheme="majorHAnsi" w:hAnsiTheme="majorHAnsi" w:cstheme="majorHAnsi"/>
+                <w:noProof/>
+                <w:webHidden/>
+              </w:rPr>
+              <w:fldChar w:fldCharType="begin"/>
+            </w:r>
+            <w:r>
+              <w:rPr>
+                <w:rFonts w:asciiTheme="majorHAnsi" w:hAnsiTheme="majorHAnsi" w:cstheme="majorHAnsi"/>
+                <w:noProof/>
+                <w:webHidden/>
+              </w:rPr>
+              <w:instrText xml:space="preserve"> PAGEREF _Toc86837083 \h </w:instrText>
+            </w:r>
+            <w:r>
+              <w:rPr>
+                <w:rFonts w:asciiTheme="majorHAnsi" w:hAnsiTheme="majorHAnsi" w:cstheme="majorHAnsi"/>
+                <w:noProof/>
+                <w:webHidden/>
+              </w:rPr>
+            </w:r>
+            <w:r>
+              <w:rPr>
+                <w:rFonts w:asciiTheme="majorHAnsi" w:hAnsiTheme="majorHAnsi" w:cstheme="majorHAnsi"/>
+                <w:noProof/>
+                <w:webHidden/>
+              </w:rPr>
+              <w:fldChar w:fldCharType="separate"/>
+            </w:r>
+            <w:r>
+              <w:rPr>
+                <w:rFonts w:asciiTheme="majorHAnsi" w:hAnsiTheme="majorHAnsi" w:cstheme="majorHAnsi"/>
+                <w:noProof/>
+                <w:webHidden/>
+              </w:rPr>
+              <w:t>5</w:t>
+            </w:r>
+            <w:r>
+              <w:rPr>
+                <w:rFonts w:asciiTheme="majorHAnsi" w:hAnsiTheme="majorHAnsi" w:cstheme="majorHAnsi"/>
+                <w:noProof/>
+                <w:webHidden/>
+              </w:rPr>
+              <w:fldChar w:fldCharType="end"/>
+            </w:r>
+          </w:hyperlink>
+        </w:p>
+        <w:p>
+          <w:pPr>
+            <w:pStyle w:val="TOC2"/>
+            <w:tabs>
+              <w:tab w:val="right" w:leader="dot" w:pos="9350"/>
+            </w:tabs>
+            <w:rPr>
+              <w:rFonts w:asciiTheme="majorHAnsi" w:eastAsiaTheme="minorEastAsia" w:hAnsiTheme="majorHAnsi" w:cstheme="majorHAnsi"/>
+              <w:smallCaps w:val="0"/>
+              <w:noProof/>
+              <w:sz w:val="24"/>
+              <w:szCs w:val="24"/>
+            </w:rPr>
+          </w:pPr>
+          <w:hyperlink w:anchor="_Toc86837084" w:history="1">
+            <w:r>
+              <w:rPr>
+                <w:rStyle w:val="Hyperlink"/>
+                <w:rFonts w:asciiTheme="majorHAnsi" w:hAnsiTheme="majorHAnsi" w:cstheme="majorHAnsi"/>
+                <w:noProof/>
+              </w:rPr>
+              <w:t>3.7 Roadmap</w:t>
+            </w:r>
+            <w:r>
+              <w:rPr>
+                <w:rFonts w:asciiTheme="majorHAnsi" w:hAnsiTheme="majorHAnsi" w:cstheme="majorHAnsi"/>
+                <w:noProof/>
+                <w:webHidden/>
+              </w:rPr>
+              <w:tab/>
+            </w:r>
+            <w:r>
+              <w:rPr>
+                <w:rFonts w:asciiTheme="majorHAnsi" w:hAnsiTheme="majorHAnsi" w:cstheme="majorHAnsi"/>
+                <w:noProof/>
+                <w:webHidden/>
+              </w:rPr>
+              <w:fldChar w:fldCharType="begin"/>
+            </w:r>
+            <w:r>
+              <w:rPr>
+                <w:rFonts w:asciiTheme="majorHAnsi" w:hAnsiTheme="majorHAnsi" w:cstheme="majorHAnsi"/>
+                <w:noProof/>
+                <w:webHidden/>
+              </w:rPr>
+              <w:instrText xml:space="preserve"> PAGEREF _Toc86837084 \h </w:instrText>
+            </w:r>
+            <w:r>
+              <w:rPr>
+                <w:rFonts w:asciiTheme="majorHAnsi" w:hAnsiTheme="majorHAnsi" w:cstheme="majorHAnsi"/>
+                <w:noProof/>
+                <w:webHidden/>
+              </w:rPr>
+            </w:r>
+            <w:r>
+              <w:rPr>
+                <w:rFonts w:asciiTheme="majorHAnsi" w:hAnsiTheme="majorHAnsi" w:cstheme="majorHAnsi"/>
+                <w:noProof/>
+                <w:webHidden/>
+              </w:rPr>
+              <w:fldChar w:fldCharType="separate"/>
+            </w:r>
+            <w:r>
+              <w:rPr>
+                <w:rFonts w:asciiTheme="majorHAnsi" w:hAnsiTheme="majorHAnsi" w:cstheme="majorHAnsi"/>
+                <w:noProof/>
+                <w:webHidden/>
+              </w:rPr>
+              <w:t>5</w:t>
+            </w:r>
+            <w:r>
+              <w:rPr>
+                <w:rFonts w:asciiTheme="majorHAnsi" w:hAnsiTheme="majorHAnsi" w:cstheme="majorHAnsi"/>
+                <w:noProof/>
+                <w:webHidden/>
+              </w:rPr>
+              <w:fldChar w:fldCharType="end"/>
+            </w:r>
+          </w:hyperlink>
+        </w:p>
+        <w:p>
+          <w:pPr>
+            <w:pStyle w:val="TOC2"/>
+            <w:tabs>
+              <w:tab w:val="right" w:leader="dot" w:pos="9350"/>
+            </w:tabs>
+            <w:rPr>
+              <w:rFonts w:asciiTheme="majorHAnsi" w:eastAsiaTheme="minorEastAsia" w:hAnsiTheme="majorHAnsi" w:cstheme="majorHAnsi"/>
+              <w:smallCaps w:val="0"/>
+              <w:noProof/>
+              <w:sz w:val="24"/>
+              <w:szCs w:val="24"/>
+            </w:rPr>
+          </w:pPr>
+          <w:hyperlink w:anchor="_Toc86837085" w:history="1">
+            <w:r>
+              <w:rPr>
+                <w:rStyle w:val="Hyperlink"/>
+                <w:rFonts w:asciiTheme="majorHAnsi" w:hAnsiTheme="majorHAnsi" w:cstheme="majorHAnsi"/>
+                <w:noProof/>
+              </w:rPr>
+              <w:t>3.8 PlanningCoordinator</w:t>
+            </w:r>
+            <w:r>
+              <w:rPr>
+                <w:rFonts w:asciiTheme="majorHAnsi" w:hAnsiTheme="majorHAnsi" w:cstheme="majorHAnsi"/>
+                <w:noProof/>
+                <w:webHidden/>
+              </w:rPr>
+              <w:tab/>
+            </w:r>
+            <w:r>
+              <w:rPr>
+                <w:rFonts w:asciiTheme="majorHAnsi" w:hAnsiTheme="majorHAnsi" w:cstheme="majorHAnsi"/>
+                <w:noProof/>
+                <w:webHidden/>
+              </w:rPr>
+              <w:fldChar w:fldCharType="begin"/>
+            </w:r>
+            <w:r>
+              <w:rPr>
+                <w:rFonts w:asciiTheme="majorHAnsi" w:hAnsiTheme="majorHAnsi" w:cstheme="majorHAnsi"/>
+                <w:noProof/>
+                <w:webHidden/>
+              </w:rPr>
+              <w:instrText xml:space="preserve"> PAGEREF _Toc86837085 \h </w:instrText>
+            </w:r>
+            <w:r>
+              <w:rPr>
+                <w:rFonts w:asciiTheme="majorHAnsi" w:hAnsiTheme="majorHAnsi" w:cstheme="majorHAnsi"/>
+                <w:noProof/>
+                <w:webHidden/>
+              </w:rPr>
+            </w:r>
+            <w:r>
+              <w:rPr>
+                <w:rFonts w:asciiTheme="majorHAnsi" w:hAnsiTheme="majorHAnsi" w:cstheme="majorHAnsi"/>
+                <w:noProof/>
+                <w:webHidden/>
+              </w:rPr>
+              <w:fldChar w:fldCharType="separate"/>
+            </w:r>
+            <w:r>
+              <w:rPr>
+                <w:rFonts w:asciiTheme="majorHAnsi" w:hAnsiTheme="majorHAnsi" w:cstheme="majorHAnsi"/>
+                <w:noProof/>
+                <w:webHidden/>
+              </w:rPr>
+              <w:t>5</w:t>
             </w:r>
             <w:r>
               <w:rPr>
@@ -885,7 +1851,7 @@
           <w:rFonts w:cstheme="majorHAnsi"/>
         </w:rPr>
       </w:pPr>
-      <w:bookmarkStart w:id="0" w:name="_Toc85732749"/>
+      <w:bookmarkStart w:id="0" w:name="_Toc86837070"/>
       <w:r>
         <w:rPr>
           <w:rFonts w:cstheme="majorHAnsi"/>
@@ -945,7 +1911,7 @@
           <w:rFonts w:cstheme="majorHAnsi"/>
         </w:rPr>
       </w:pPr>
-      <w:bookmarkStart w:id="1" w:name="_Toc85732750"/>
+      <w:bookmarkStart w:id="1" w:name="_Toc86837071"/>
       <w:r>
         <w:rPr>
           <w:rFonts w:cstheme="majorHAnsi"/>
@@ -968,7 +1934,7 @@
           <w:rFonts w:cstheme="majorHAnsi"/>
         </w:rPr>
       </w:pPr>
-      <w:bookmarkStart w:id="2" w:name="_Toc85732751"/>
+      <w:bookmarkStart w:id="2" w:name="_Toc86837072"/>
       <w:r>
         <w:rPr>
           <w:rFonts w:cstheme="majorHAnsi"/>
@@ -1013,6 +1979,123 @@
           <w:rFonts w:asciiTheme="majorHAnsi" w:hAnsiTheme="majorHAnsi" w:cstheme="majorHAnsi"/>
         </w:rPr>
       </w:pPr>
+    </w:p>
+    <w:p>
+      <w:pPr>
+        <w:pStyle w:val="Heading3"/>
+      </w:pPr>
+      <w:bookmarkStart w:id="3" w:name="_Toc86837073"/>
+      <w:r>
+        <w:t>2.2.1 System UML Diagram</w:t>
+      </w:r>
+      <w:bookmarkEnd w:id="3"/>
+    </w:p>
+    <w:p>
+      <w:r>
+        <w:rPr>
+          <w:noProof/>
+        </w:rPr>
+        <w:drawing>
+          <wp:inline distT="0" distB="0" distL="0" distR="0" wp14:anchorId="55CB7915" wp14:editId="50E9D1B1">
+            <wp:extent cx="5943600" cy="3747770"/>
+            <wp:effectExtent l="0" t="0" r="0" b="0"/>
+            <wp:docPr id="1" name="Picture 1" descr="Diagram&#10;&#10;Description automatically generated"/>
+            <wp:cNvGraphicFramePr>
+              <a:graphicFrameLocks xmlns:a="http://schemas.openxmlformats.org/drawingml/2006/main" noChangeAspect="1"/>
+            </wp:cNvGraphicFramePr>
+            <a:graphic xmlns:a="http://schemas.openxmlformats.org/drawingml/2006/main">
+              <a:graphicData uri="http://schemas.openxmlformats.org/drawingml/2006/picture">
+                <pic:pic xmlns:pic="http://schemas.openxmlformats.org/drawingml/2006/picture">
+                  <pic:nvPicPr>
+                    <pic:cNvPr id="1" name="Picture 1" descr="Diagram&#10;&#10;Description automatically generated"/>
+                    <pic:cNvPicPr/>
+                  </pic:nvPicPr>
+                  <pic:blipFill>
+                    <a:blip r:embed="rId6" cstate="print">
+                      <a:extLst>
+                        <a:ext uri="{28A0092B-C50C-407E-A947-70E740481C1C}">
+                          <a14:useLocalDpi xmlns:a14="http://schemas.microsoft.com/office/drawing/2010/main" val="0"/>
+                        </a:ext>
+                      </a:extLst>
+                    </a:blip>
+                    <a:stretch>
+                      <a:fillRect/>
+                    </a:stretch>
+                  </pic:blipFill>
+                  <pic:spPr>
+                    <a:xfrm>
+                      <a:off x="0" y="0"/>
+                      <a:ext cx="5943600" cy="3747770"/>
+                    </a:xfrm>
+                    <a:prstGeom prst="rect">
+                      <a:avLst/>
+                    </a:prstGeom>
+                  </pic:spPr>
+                </pic:pic>
+              </a:graphicData>
+            </a:graphic>
+          </wp:inline>
+        </w:drawing>
+      </w:r>
+    </w:p>
+    <w:p/>
+    <w:p>
+      <w:pPr>
+        <w:pStyle w:val="Heading3"/>
+      </w:pPr>
+      <w:bookmarkStart w:id="4" w:name="_Toc86837074"/>
+      <w:r>
+        <w:t>2.2.2 PlanningCoordinator UML Class Diagram</w:t>
+      </w:r>
+      <w:bookmarkEnd w:id="4"/>
+    </w:p>
+    <w:p>
+      <w:r>
+        <w:rPr>
+          <w:noProof/>
+        </w:rPr>
+        <w:drawing>
+          <wp:inline distT="0" distB="0" distL="0" distR="0" wp14:anchorId="2394F971" wp14:editId="550B288F">
+            <wp:extent cx="3466070" cy="1424103"/>
+            <wp:effectExtent l="0" t="0" r="1270" b="0"/>
+            <wp:docPr id="2" name="Picture 2" descr="A picture containing graphical user interface&#10;&#10;Description automatically generated"/>
+            <wp:cNvGraphicFramePr>
+              <a:graphicFrameLocks xmlns:a="http://schemas.openxmlformats.org/drawingml/2006/main" noChangeAspect="1"/>
+            </wp:cNvGraphicFramePr>
+            <a:graphic xmlns:a="http://schemas.openxmlformats.org/drawingml/2006/main">
+              <a:graphicData uri="http://schemas.openxmlformats.org/drawingml/2006/picture">
+                <pic:pic xmlns:pic="http://schemas.openxmlformats.org/drawingml/2006/picture">
+                  <pic:nvPicPr>
+                    <pic:cNvPr id="2" name="Picture 2" descr="A picture containing graphical user interface&#10;&#10;Description automatically generated"/>
+                    <pic:cNvPicPr/>
+                  </pic:nvPicPr>
+                  <pic:blipFill>
+                    <a:blip r:embed="rId7">
+                      <a:extLst>
+                        <a:ext uri="{28A0092B-C50C-407E-A947-70E740481C1C}">
+                          <a14:useLocalDpi xmlns:a14="http://schemas.microsoft.com/office/drawing/2010/main" val="0"/>
+                        </a:ext>
+                      </a:extLst>
+                    </a:blip>
+                    <a:stretch>
+                      <a:fillRect/>
+                    </a:stretch>
+                  </pic:blipFill>
+                  <pic:spPr>
+                    <a:xfrm>
+                      <a:off x="0" y="0"/>
+                      <a:ext cx="3491636" cy="1434607"/>
+                    </a:xfrm>
+                    <a:prstGeom prst="rect">
+                      <a:avLst/>
+                    </a:prstGeom>
+                  </pic:spPr>
+                </pic:pic>
+              </a:graphicData>
+            </a:graphic>
+          </wp:inline>
+        </w:drawing>
+      </w:r>
     </w:p>
     <w:p>
       <w:pPr>
@@ -1025,14 +2108,879 @@
           <w:rFonts w:cstheme="majorHAnsi"/>
         </w:rPr>
       </w:pPr>
-      <w:bookmarkStart w:id="3" w:name="_Toc85732752"/>
+      <w:bookmarkStart w:id="5" w:name="_Toc86837075"/>
       <w:r>
         <w:rPr>
           <w:rFonts w:cstheme="majorHAnsi"/>
         </w:rPr>
-        <w:t>Sequence Diagrams</w:t>
-      </w:r>
-      <w:bookmarkEnd w:id="3"/>
+        <w:lastRenderedPageBreak/>
+        <w:t>Class and Method Descriptions</w:t>
+      </w:r>
+      <w:bookmarkEnd w:id="5"/>
+    </w:p>
+    <w:p/>
+    <w:p>
+      <w:pPr>
+        <w:pStyle w:val="Heading2"/>
+      </w:pPr>
+      <w:bookmarkStart w:id="6" w:name="_Toc86837076"/>
+      <w:r>
+        <w:t>3.1 Project</w:t>
+      </w:r>
+      <w:bookmarkEnd w:id="6"/>
+    </w:p>
+    <w:p>
+      <w:pPr>
+        <w:ind w:firstLine="720"/>
+        <w:rPr>
+          <w:rFonts w:asciiTheme="majorHAnsi" w:hAnsiTheme="majorHAnsi" w:cstheme="majorHAnsi"/>
+        </w:rPr>
+      </w:pPr>
+    </w:p>
+    <w:p>
+      <w:pPr>
+        <w:ind w:firstLine="360"/>
+        <w:rPr>
+          <w:rFonts w:asciiTheme="majorHAnsi" w:hAnsiTheme="majorHAnsi" w:cstheme="majorHAnsi"/>
+        </w:rPr>
+      </w:pPr>
+      <w:r>
+        <w:rPr>
+          <w:rFonts w:asciiTheme="majorHAnsi" w:hAnsiTheme="majorHAnsi" w:cstheme="majorHAnsi"/>
+        </w:rPr>
+        <w:t xml:space="preserve">This </w:t>
+      </w:r>
+      <w:r>
+        <w:rPr>
+          <w:rFonts w:asciiTheme="majorHAnsi" w:hAnsiTheme="majorHAnsi" w:cstheme="majorHAnsi"/>
+        </w:rPr>
+        <w:t xml:space="preserve">struct is a representation of an unplanned body of work containing Engineers and </w:t>
+      </w:r>
+      <w:proofErr w:type="spellStart"/>
+      <w:r>
+        <w:rPr>
+          <w:rFonts w:asciiTheme="majorHAnsi" w:hAnsiTheme="majorHAnsi" w:cstheme="majorHAnsi"/>
+        </w:rPr>
+        <w:t>UnplanedFeatures</w:t>
+      </w:r>
+      <w:proofErr w:type="spellEnd"/>
+      <w:r>
+        <w:rPr>
+          <w:rFonts w:asciiTheme="majorHAnsi" w:hAnsiTheme="majorHAnsi" w:cstheme="majorHAnsi"/>
+        </w:rPr>
+        <w:t xml:space="preserve">. It is the top-level object that gets passed into the PlanningCoordinator to plan and used to generate the </w:t>
+      </w:r>
+      <w:proofErr w:type="gramStart"/>
+      <w:r>
+        <w:rPr>
+          <w:rFonts w:asciiTheme="majorHAnsi" w:hAnsiTheme="majorHAnsi" w:cstheme="majorHAnsi"/>
+        </w:rPr>
+        <w:t>Roadmap</w:t>
+      </w:r>
+      <w:proofErr w:type="gramEnd"/>
+      <w:r>
+        <w:rPr>
+          <w:rFonts w:asciiTheme="majorHAnsi" w:hAnsiTheme="majorHAnsi" w:cstheme="majorHAnsi"/>
+        </w:rPr>
+        <w:t xml:space="preserve">. This has methods to add and remove </w:t>
+      </w:r>
+      <w:proofErr w:type="spellStart"/>
+      <w:r>
+        <w:rPr>
+          <w:rFonts w:asciiTheme="majorHAnsi" w:hAnsiTheme="majorHAnsi" w:cstheme="majorHAnsi"/>
+        </w:rPr>
+        <w:t>UnplannedFeatures</w:t>
+      </w:r>
+      <w:proofErr w:type="spellEnd"/>
+      <w:r>
+        <w:rPr>
+          <w:rFonts w:asciiTheme="majorHAnsi" w:hAnsiTheme="majorHAnsi" w:cstheme="majorHAnsi"/>
+        </w:rPr>
+        <w:t xml:space="preserve"> and Engineers.</w:t>
+      </w:r>
+    </w:p>
+    <w:p>
+      <w:pPr>
+        <w:ind w:firstLine="360"/>
+      </w:pPr>
+    </w:p>
+    <w:p>
+      <w:pPr>
+        <w:pStyle w:val="Heading2"/>
+      </w:pPr>
+      <w:bookmarkStart w:id="7" w:name="_Toc86837077"/>
+      <w:r>
+        <w:t>3.2 Engineer</w:t>
+      </w:r>
+      <w:bookmarkEnd w:id="7"/>
+    </w:p>
+    <w:p/>
+    <w:p>
+      <w:pPr>
+        <w:tabs>
+          <w:tab w:val="left" w:pos="360"/>
+        </w:tabs>
+      </w:pPr>
+      <w:r>
+        <w:rPr>
+          <w:rFonts w:asciiTheme="majorHAnsi" w:hAnsiTheme="majorHAnsi" w:cstheme="majorHAnsi"/>
+        </w:rPr>
+        <w:tab/>
+      </w:r>
+      <w:r>
+        <w:rPr>
+          <w:rFonts w:asciiTheme="majorHAnsi" w:hAnsiTheme="majorHAnsi" w:cstheme="majorHAnsi"/>
+        </w:rPr>
+        <w:t xml:space="preserve">This </w:t>
+      </w:r>
+      <w:r>
+        <w:rPr>
+          <w:rFonts w:asciiTheme="majorHAnsi" w:hAnsiTheme="majorHAnsi" w:cstheme="majorHAnsi"/>
+        </w:rPr>
+        <w:t>struct is a representation o</w:t>
+      </w:r>
+      <w:r>
+        <w:rPr>
+          <w:rFonts w:asciiTheme="majorHAnsi" w:hAnsiTheme="majorHAnsi" w:cstheme="majorHAnsi"/>
+        </w:rPr>
+        <w:t xml:space="preserve">f an Engineer for planning purposes. The constructor requires a first name, last name, a collection of platforms the Engineer is proficient in, and a collection of dates that the Engineer is unavailable to work. There is a validate method on this </w:t>
+      </w:r>
+      <w:r>
+        <w:rPr>
+          <w:rFonts w:asciiTheme="majorHAnsi" w:hAnsiTheme="majorHAnsi" w:cstheme="majorHAnsi"/>
+        </w:rPr>
+        <w:t>struct that can be used to validate the input from the user. This will be helpful for unit testing and error handling.</w:t>
+      </w:r>
+    </w:p>
+    <w:p>
+      <w:pPr>
+        <w:pStyle w:val="Heading2"/>
+      </w:pPr>
+    </w:p>
+    <w:p>
+      <w:pPr>
+        <w:pStyle w:val="Heading2"/>
+      </w:pPr>
+      <w:bookmarkStart w:id="8" w:name="_Toc86837078"/>
+      <w:r>
+        <w:t xml:space="preserve">3.3 </w:t>
+      </w:r>
+      <w:proofErr w:type="spellStart"/>
+      <w:r>
+        <w:t>PlanrFeature</w:t>
+      </w:r>
+      <w:bookmarkEnd w:id="8"/>
+      <w:proofErr w:type="spellEnd"/>
+    </w:p>
+    <w:p/>
+    <w:p>
+      <w:pPr>
+        <w:tabs>
+          <w:tab w:val="left" w:pos="360"/>
+        </w:tabs>
+        <w:rPr>
+          <w:rFonts w:asciiTheme="majorHAnsi" w:hAnsiTheme="majorHAnsi" w:cstheme="majorHAnsi"/>
+        </w:rPr>
+      </w:pPr>
+      <w:r>
+        <w:rPr>
+          <w:rFonts w:asciiTheme="majorHAnsi" w:hAnsiTheme="majorHAnsi" w:cstheme="majorHAnsi"/>
+        </w:rPr>
+        <w:tab/>
+      </w:r>
+      <w:r>
+        <w:rPr>
+          <w:rFonts w:asciiTheme="majorHAnsi" w:hAnsiTheme="majorHAnsi" w:cstheme="majorHAnsi"/>
+        </w:rPr>
+        <w:t xml:space="preserve">This </w:t>
+      </w:r>
+      <w:r>
+        <w:rPr>
+          <w:rFonts w:asciiTheme="majorHAnsi" w:hAnsiTheme="majorHAnsi" w:cstheme="majorHAnsi"/>
+        </w:rPr>
+        <w:t xml:space="preserve">is an interface (or protocol in Swift) </w:t>
+      </w:r>
+      <w:r>
+        <w:rPr>
+          <w:rFonts w:asciiTheme="majorHAnsi" w:hAnsiTheme="majorHAnsi" w:cstheme="majorHAnsi"/>
+        </w:rPr>
+        <w:t xml:space="preserve">that both the </w:t>
+      </w:r>
+      <w:proofErr w:type="spellStart"/>
+      <w:r>
+        <w:rPr>
+          <w:rFonts w:asciiTheme="majorHAnsi" w:hAnsiTheme="majorHAnsi" w:cstheme="majorHAnsi"/>
+        </w:rPr>
+        <w:t>UnplannedFeature</w:t>
+      </w:r>
+      <w:proofErr w:type="spellEnd"/>
+      <w:r>
+        <w:rPr>
+          <w:rFonts w:asciiTheme="majorHAnsi" w:hAnsiTheme="majorHAnsi" w:cstheme="majorHAnsi"/>
+        </w:rPr>
+        <w:t xml:space="preserve"> and </w:t>
+      </w:r>
+      <w:proofErr w:type="spellStart"/>
+      <w:r>
+        <w:rPr>
+          <w:rFonts w:asciiTheme="majorHAnsi" w:hAnsiTheme="majorHAnsi" w:cstheme="majorHAnsi"/>
+        </w:rPr>
+        <w:t>PlannedFeature</w:t>
+      </w:r>
+      <w:proofErr w:type="spellEnd"/>
+      <w:r>
+        <w:rPr>
+          <w:rFonts w:asciiTheme="majorHAnsi" w:hAnsiTheme="majorHAnsi" w:cstheme="majorHAnsi"/>
+        </w:rPr>
+        <w:t xml:space="preserve"> classes implement. This includes the name of the feature, a summary of the feature, the platforms that apply, an effort estimate (per platform), a priority value from 0-1000, a Boolean value for if concurrency is allowed for the feature, a color to display on the UI, and a feature id GUID to identify the feature.</w:t>
+      </w:r>
+    </w:p>
+    <w:p>
+      <w:pPr>
+        <w:tabs>
+          <w:tab w:val="left" w:pos="360"/>
+        </w:tabs>
+      </w:pPr>
+    </w:p>
+    <w:p>
+      <w:pPr>
+        <w:pStyle w:val="Heading2"/>
+      </w:pPr>
+      <w:bookmarkStart w:id="9" w:name="_Toc86837079"/>
+      <w:r>
+        <w:t xml:space="preserve">3.3.1 </w:t>
+      </w:r>
+      <w:proofErr w:type="spellStart"/>
+      <w:r>
+        <w:t>UnplannedFeature</w:t>
+      </w:r>
+      <w:bookmarkEnd w:id="9"/>
+      <w:proofErr w:type="spellEnd"/>
+    </w:p>
+    <w:p>
+      <w:pPr>
+        <w:pStyle w:val="Heading2"/>
+      </w:pPr>
+    </w:p>
+    <w:p>
+      <w:pPr>
+        <w:tabs>
+          <w:tab w:val="left" w:pos="360"/>
+        </w:tabs>
+        <w:rPr>
+          <w:rFonts w:asciiTheme="majorHAnsi" w:hAnsiTheme="majorHAnsi" w:cstheme="majorHAnsi"/>
+        </w:rPr>
+      </w:pPr>
+      <w:r>
+        <w:rPr>
+          <w:rFonts w:asciiTheme="majorHAnsi" w:hAnsiTheme="majorHAnsi" w:cstheme="majorHAnsi"/>
+        </w:rPr>
+        <w:tab/>
+      </w:r>
+      <w:r>
+        <w:rPr>
+          <w:rFonts w:asciiTheme="majorHAnsi" w:hAnsiTheme="majorHAnsi" w:cstheme="majorHAnsi"/>
+        </w:rPr>
+        <w:t xml:space="preserve">This </w:t>
+      </w:r>
+      <w:r>
+        <w:rPr>
+          <w:rFonts w:asciiTheme="majorHAnsi" w:hAnsiTheme="majorHAnsi" w:cstheme="majorHAnsi"/>
+        </w:rPr>
+        <w:t xml:space="preserve">class conforms to the </w:t>
+      </w:r>
+      <w:proofErr w:type="spellStart"/>
+      <w:r>
+        <w:rPr>
+          <w:rFonts w:asciiTheme="majorHAnsi" w:hAnsiTheme="majorHAnsi" w:cstheme="majorHAnsi"/>
+        </w:rPr>
+        <w:t>PlanrFeature</w:t>
+      </w:r>
+      <w:proofErr w:type="spellEnd"/>
+      <w:r>
+        <w:rPr>
+          <w:rFonts w:asciiTheme="majorHAnsi" w:hAnsiTheme="majorHAnsi" w:cstheme="majorHAnsi"/>
+        </w:rPr>
+        <w:t xml:space="preserve"> protocol and represents an unplanned feature. A collection of these </w:t>
+      </w:r>
+      <w:proofErr w:type="gramStart"/>
+      <w:r>
+        <w:rPr>
+          <w:rFonts w:asciiTheme="majorHAnsi" w:hAnsiTheme="majorHAnsi" w:cstheme="majorHAnsi"/>
+        </w:rPr>
+        <w:t>are</w:t>
+      </w:r>
+      <w:proofErr w:type="gramEnd"/>
+      <w:r>
+        <w:rPr>
+          <w:rFonts w:asciiTheme="majorHAnsi" w:hAnsiTheme="majorHAnsi" w:cstheme="majorHAnsi"/>
+        </w:rPr>
+        <w:t xml:space="preserve"> passed into the Project </w:t>
+      </w:r>
+      <w:proofErr w:type="spellStart"/>
+      <w:r>
+        <w:rPr>
+          <w:rFonts w:asciiTheme="majorHAnsi" w:hAnsiTheme="majorHAnsi" w:cstheme="majorHAnsi"/>
+        </w:rPr>
+        <w:t>contstructor</w:t>
+      </w:r>
+      <w:proofErr w:type="spellEnd"/>
+      <w:r>
+        <w:rPr>
+          <w:rFonts w:asciiTheme="majorHAnsi" w:hAnsiTheme="majorHAnsi" w:cstheme="majorHAnsi"/>
+        </w:rPr>
+        <w:t xml:space="preserve"> to be used for planning. This has a public method to update the name of the feature and another public method to update the priority of the feature. As with other classes / structs in the project there is a public validate method to aide in error handling and unit testing.</w:t>
+      </w:r>
+    </w:p>
+    <w:p>
+      <w:pPr>
+        <w:tabs>
+          <w:tab w:val="left" w:pos="360"/>
+        </w:tabs>
+        <w:rPr>
+          <w:rFonts w:asciiTheme="majorHAnsi" w:hAnsiTheme="majorHAnsi" w:cstheme="majorHAnsi"/>
+        </w:rPr>
+      </w:pPr>
+    </w:p>
+    <w:p>
+      <w:pPr>
+        <w:pStyle w:val="Heading2"/>
+        <w:tabs>
+          <w:tab w:val="left" w:pos="360"/>
+        </w:tabs>
+      </w:pPr>
+      <w:bookmarkStart w:id="10" w:name="_Toc86837080"/>
+      <w:r>
+        <w:t xml:space="preserve">3.3.2 </w:t>
+      </w:r>
+      <w:proofErr w:type="spellStart"/>
+      <w:r>
+        <w:t>PlannedFeature</w:t>
+      </w:r>
+      <w:bookmarkEnd w:id="10"/>
+      <w:proofErr w:type="spellEnd"/>
+    </w:p>
+    <w:p>
+      <w:pPr>
+        <w:tabs>
+          <w:tab w:val="left" w:pos="360"/>
+        </w:tabs>
+      </w:pPr>
+    </w:p>
+    <w:p>
+      <w:pPr>
+        <w:tabs>
+          <w:tab w:val="left" w:pos="360"/>
+        </w:tabs>
+        <w:rPr>
+          <w:rFonts w:asciiTheme="majorHAnsi" w:hAnsiTheme="majorHAnsi" w:cstheme="majorHAnsi"/>
+        </w:rPr>
+      </w:pPr>
+      <w:r>
+        <w:rPr>
+          <w:rFonts w:asciiTheme="majorHAnsi" w:hAnsiTheme="majorHAnsi" w:cstheme="majorHAnsi"/>
+        </w:rPr>
+        <w:tab/>
+      </w:r>
+      <w:r>
+        <w:rPr>
+          <w:rFonts w:asciiTheme="majorHAnsi" w:hAnsiTheme="majorHAnsi" w:cstheme="majorHAnsi"/>
+        </w:rPr>
+        <w:t xml:space="preserve">This </w:t>
+      </w:r>
+      <w:r>
+        <w:rPr>
+          <w:rFonts w:asciiTheme="majorHAnsi" w:hAnsiTheme="majorHAnsi" w:cstheme="majorHAnsi"/>
+        </w:rPr>
+        <w:t xml:space="preserve">class conforms to the </w:t>
+      </w:r>
+      <w:proofErr w:type="spellStart"/>
+      <w:r>
+        <w:rPr>
+          <w:rFonts w:asciiTheme="majorHAnsi" w:hAnsiTheme="majorHAnsi" w:cstheme="majorHAnsi"/>
+        </w:rPr>
+        <w:t>PlanrFeature</w:t>
+      </w:r>
+      <w:proofErr w:type="spellEnd"/>
+      <w:r>
+        <w:rPr>
+          <w:rFonts w:asciiTheme="majorHAnsi" w:hAnsiTheme="majorHAnsi" w:cstheme="majorHAnsi"/>
+        </w:rPr>
+        <w:t xml:space="preserve"> protocol and represents a planned feature. A </w:t>
+      </w:r>
+      <w:r>
+        <w:rPr>
+          <w:rFonts w:asciiTheme="majorHAnsi" w:hAnsiTheme="majorHAnsi" w:cstheme="majorHAnsi"/>
+        </w:rPr>
+        <w:t xml:space="preserve">collection of these are constructed from the </w:t>
+      </w:r>
+      <w:proofErr w:type="gramStart"/>
+      <w:r>
+        <w:rPr>
+          <w:rFonts w:asciiTheme="majorHAnsi" w:hAnsiTheme="majorHAnsi" w:cstheme="majorHAnsi"/>
+        </w:rPr>
+        <w:t>plan(</w:t>
+      </w:r>
+      <w:proofErr w:type="gramEnd"/>
+      <w:r>
+        <w:rPr>
+          <w:rFonts w:asciiTheme="majorHAnsi" w:hAnsiTheme="majorHAnsi" w:cstheme="majorHAnsi"/>
+        </w:rPr>
+        <w:t xml:space="preserve">) method in the PlanningCoordinator and are assigned to a 1:1 ratio to </w:t>
+      </w:r>
+      <w:proofErr w:type="spellStart"/>
+      <w:r>
+        <w:rPr>
+          <w:rFonts w:asciiTheme="majorHAnsi" w:hAnsiTheme="majorHAnsi" w:cstheme="majorHAnsi"/>
+        </w:rPr>
+        <w:t>WorkBlocks</w:t>
+      </w:r>
+      <w:proofErr w:type="spellEnd"/>
+      <w:r>
+        <w:rPr>
+          <w:rFonts w:asciiTheme="majorHAnsi" w:hAnsiTheme="majorHAnsi" w:cstheme="majorHAnsi"/>
+        </w:rPr>
+        <w:t xml:space="preserve"> by being passed into the </w:t>
+      </w:r>
+      <w:proofErr w:type="spellStart"/>
+      <w:r>
+        <w:rPr>
+          <w:rFonts w:asciiTheme="majorHAnsi" w:hAnsiTheme="majorHAnsi" w:cstheme="majorHAnsi"/>
+        </w:rPr>
+        <w:t>WorkBlock’s</w:t>
+      </w:r>
+      <w:proofErr w:type="spellEnd"/>
+      <w:r>
+        <w:rPr>
+          <w:rFonts w:asciiTheme="majorHAnsi" w:hAnsiTheme="majorHAnsi" w:cstheme="majorHAnsi"/>
+        </w:rPr>
+        <w:t xml:space="preserve"> constructor. A planned feature has a collection of associated </w:t>
+      </w:r>
+      <w:proofErr w:type="spellStart"/>
+      <w:r>
+        <w:rPr>
+          <w:rFonts w:asciiTheme="majorHAnsi" w:hAnsiTheme="majorHAnsi" w:cstheme="majorHAnsi"/>
+        </w:rPr>
+        <w:t>WorkBlocks</w:t>
+      </w:r>
+      <w:proofErr w:type="spellEnd"/>
+      <w:r>
+        <w:rPr>
+          <w:rFonts w:asciiTheme="majorHAnsi" w:hAnsiTheme="majorHAnsi" w:cstheme="majorHAnsi"/>
+        </w:rPr>
+        <w:t>.</w:t>
+      </w:r>
+    </w:p>
+    <w:p>
+      <w:pPr>
+        <w:pStyle w:val="Heading2"/>
+        <w:tabs>
+          <w:tab w:val="left" w:pos="360"/>
+        </w:tabs>
+      </w:pPr>
+    </w:p>
+    <w:p>
+      <w:pPr>
+        <w:pStyle w:val="Heading2"/>
+        <w:tabs>
+          <w:tab w:val="left" w:pos="360"/>
+        </w:tabs>
+      </w:pPr>
+      <w:r>
+        <w:br/>
+      </w:r>
+      <w:bookmarkStart w:id="11" w:name="_Toc86837081"/>
+      <w:r>
+        <w:t>3.4 Sprint</w:t>
+      </w:r>
+      <w:bookmarkEnd w:id="11"/>
+    </w:p>
+    <w:p>
+      <w:pPr>
+        <w:tabs>
+          <w:tab w:val="left" w:pos="360"/>
+        </w:tabs>
+      </w:pPr>
+    </w:p>
+    <w:p>
+      <w:pPr>
+        <w:tabs>
+          <w:tab w:val="left" w:pos="360"/>
+        </w:tabs>
+      </w:pPr>
+      <w:r>
+        <w:tab/>
+      </w:r>
+      <w:r>
+        <w:rPr>
+          <w:rFonts w:asciiTheme="majorHAnsi" w:hAnsiTheme="majorHAnsi" w:cstheme="majorHAnsi"/>
+        </w:rPr>
+        <w:t xml:space="preserve">This </w:t>
+      </w:r>
+      <w:r>
+        <w:rPr>
+          <w:rFonts w:asciiTheme="majorHAnsi" w:hAnsiTheme="majorHAnsi" w:cstheme="majorHAnsi"/>
+        </w:rPr>
+        <w:t xml:space="preserve">structure represents an Agile Sprint. The constructor takes in a collection of </w:t>
+      </w:r>
+      <w:proofErr w:type="spellStart"/>
+      <w:r>
+        <w:rPr>
+          <w:rFonts w:asciiTheme="majorHAnsi" w:hAnsiTheme="majorHAnsi" w:cstheme="majorHAnsi"/>
+        </w:rPr>
+        <w:t>WorkBlocks</w:t>
+      </w:r>
+      <w:proofErr w:type="spellEnd"/>
+      <w:r>
+        <w:rPr>
+          <w:rFonts w:asciiTheme="majorHAnsi" w:hAnsiTheme="majorHAnsi" w:cstheme="majorHAnsi"/>
+        </w:rPr>
+        <w:t xml:space="preserve">, the points remaining in the sprint, and a date range of the start and end dates of the sprint. There is a public method to add a </w:t>
+      </w:r>
+      <w:proofErr w:type="spellStart"/>
+      <w:r>
+        <w:rPr>
+          <w:rFonts w:asciiTheme="majorHAnsi" w:hAnsiTheme="majorHAnsi" w:cstheme="majorHAnsi"/>
+        </w:rPr>
+        <w:t>WorkBlock</w:t>
+      </w:r>
+      <w:proofErr w:type="spellEnd"/>
+      <w:r>
+        <w:rPr>
+          <w:rFonts w:asciiTheme="majorHAnsi" w:hAnsiTheme="majorHAnsi" w:cstheme="majorHAnsi"/>
+        </w:rPr>
+        <w:t xml:space="preserve"> to the sprint and a public method to output the information about the sprint in the console for debugging purposes.</w:t>
+      </w:r>
+    </w:p>
+    <w:p>
+      <w:pPr>
+        <w:pStyle w:val="Heading2"/>
+        <w:tabs>
+          <w:tab w:val="left" w:pos="360"/>
+        </w:tabs>
+      </w:pPr>
+    </w:p>
+    <w:p>
+      <w:pPr>
+        <w:pStyle w:val="Heading2"/>
+        <w:tabs>
+          <w:tab w:val="left" w:pos="360"/>
+        </w:tabs>
+      </w:pPr>
+      <w:bookmarkStart w:id="12" w:name="_Toc86837082"/>
+      <w:r>
+        <w:t xml:space="preserve">3.5 </w:t>
+      </w:r>
+      <w:proofErr w:type="spellStart"/>
+      <w:r>
+        <w:t>WorkBlock</w:t>
+      </w:r>
+      <w:bookmarkEnd w:id="12"/>
+      <w:proofErr w:type="spellEnd"/>
+    </w:p>
+    <w:p>
+      <w:pPr>
+        <w:tabs>
+          <w:tab w:val="left" w:pos="360"/>
+        </w:tabs>
+      </w:pPr>
+    </w:p>
+    <w:p>
+      <w:pPr>
+        <w:tabs>
+          <w:tab w:val="left" w:pos="360"/>
+        </w:tabs>
+      </w:pPr>
+      <w:r>
+        <w:rPr>
+          <w:rFonts w:asciiTheme="majorHAnsi" w:hAnsiTheme="majorHAnsi" w:cstheme="majorHAnsi"/>
+        </w:rPr>
+        <w:tab/>
+      </w:r>
+      <w:r>
+        <w:rPr>
+          <w:rFonts w:asciiTheme="majorHAnsi" w:hAnsiTheme="majorHAnsi" w:cstheme="majorHAnsi"/>
+        </w:rPr>
+        <w:t xml:space="preserve">This </w:t>
+      </w:r>
+      <w:r>
+        <w:rPr>
+          <w:rFonts w:asciiTheme="majorHAnsi" w:hAnsiTheme="majorHAnsi" w:cstheme="majorHAnsi"/>
+        </w:rPr>
+        <w:t xml:space="preserve">struct is a representation of the block of work inside a sprint. It requires a name, a single platform, and a point value to be initialized. It has two constructors one that takes in a </w:t>
+      </w:r>
+      <w:proofErr w:type="spellStart"/>
+      <w:r>
+        <w:rPr>
+          <w:rFonts w:asciiTheme="majorHAnsi" w:hAnsiTheme="majorHAnsi" w:cstheme="majorHAnsi"/>
+        </w:rPr>
+        <w:t>PlannedFeature</w:t>
+      </w:r>
+      <w:proofErr w:type="spellEnd"/>
+      <w:r>
+        <w:rPr>
+          <w:rFonts w:asciiTheme="majorHAnsi" w:hAnsiTheme="majorHAnsi" w:cstheme="majorHAnsi"/>
+        </w:rPr>
+        <w:t xml:space="preserve"> and another that takes in the individual parameters. There is a public method to </w:t>
+      </w:r>
+      <w:proofErr w:type="spellStart"/>
+      <w:r>
+        <w:rPr>
+          <w:rFonts w:asciiTheme="majorHAnsi" w:hAnsiTheme="majorHAnsi" w:cstheme="majorHAnsi"/>
+        </w:rPr>
+        <w:t>assing</w:t>
+      </w:r>
+      <w:proofErr w:type="spellEnd"/>
+      <w:r>
+        <w:rPr>
+          <w:rFonts w:asciiTheme="majorHAnsi" w:hAnsiTheme="majorHAnsi" w:cstheme="majorHAnsi"/>
+        </w:rPr>
+        <w:t xml:space="preserve"> a </w:t>
+      </w:r>
+      <w:proofErr w:type="spellStart"/>
+      <w:r>
+        <w:rPr>
+          <w:rFonts w:asciiTheme="majorHAnsi" w:hAnsiTheme="majorHAnsi" w:cstheme="majorHAnsi"/>
+        </w:rPr>
+        <w:t>sprintId</w:t>
+      </w:r>
+      <w:proofErr w:type="spellEnd"/>
+      <w:r>
+        <w:rPr>
+          <w:rFonts w:asciiTheme="majorHAnsi" w:hAnsiTheme="majorHAnsi" w:cstheme="majorHAnsi"/>
+        </w:rPr>
+        <w:t xml:space="preserve"> to the work block for association purposes.</w:t>
+      </w:r>
+    </w:p>
+    <w:p>
+      <w:pPr>
+        <w:tabs>
+          <w:tab w:val="left" w:pos="360"/>
+        </w:tabs>
+      </w:pPr>
+    </w:p>
+    <w:p>
+      <w:pPr>
+        <w:pStyle w:val="Heading2"/>
+        <w:tabs>
+          <w:tab w:val="left" w:pos="360"/>
+        </w:tabs>
+      </w:pPr>
+      <w:bookmarkStart w:id="13" w:name="_Toc86837083"/>
+      <w:r>
+        <w:t>3.6 Platform</w:t>
+      </w:r>
+      <w:bookmarkEnd w:id="13"/>
+    </w:p>
+    <w:p>
+      <w:pPr>
+        <w:tabs>
+          <w:tab w:val="left" w:pos="360"/>
+        </w:tabs>
+        <w:rPr>
+          <w:rFonts w:asciiTheme="majorHAnsi" w:hAnsiTheme="majorHAnsi" w:cstheme="majorHAnsi"/>
+        </w:rPr>
+      </w:pPr>
+      <w:r>
+        <w:rPr>
+          <w:rFonts w:asciiTheme="majorHAnsi" w:hAnsiTheme="majorHAnsi" w:cstheme="majorHAnsi"/>
+        </w:rPr>
+        <w:tab/>
+      </w:r>
+    </w:p>
+    <w:p>
+      <w:pPr>
+        <w:tabs>
+          <w:tab w:val="left" w:pos="360"/>
+        </w:tabs>
+      </w:pPr>
+      <w:r>
+        <w:rPr>
+          <w:rFonts w:asciiTheme="majorHAnsi" w:hAnsiTheme="majorHAnsi" w:cstheme="majorHAnsi"/>
+        </w:rPr>
+        <w:tab/>
+      </w:r>
+      <w:r>
+        <w:rPr>
+          <w:rFonts w:asciiTheme="majorHAnsi" w:hAnsiTheme="majorHAnsi" w:cstheme="majorHAnsi"/>
+        </w:rPr>
+        <w:t xml:space="preserve">This </w:t>
+      </w:r>
+      <w:proofErr w:type="spellStart"/>
+      <w:r>
+        <w:rPr>
+          <w:rFonts w:asciiTheme="majorHAnsi" w:hAnsiTheme="majorHAnsi" w:cstheme="majorHAnsi"/>
+        </w:rPr>
+        <w:t>enum</w:t>
+      </w:r>
+      <w:proofErr w:type="spellEnd"/>
+      <w:r>
+        <w:rPr>
+          <w:rFonts w:asciiTheme="majorHAnsi" w:hAnsiTheme="majorHAnsi" w:cstheme="majorHAnsi"/>
+        </w:rPr>
+        <w:t xml:space="preserve"> is used to indicate what platform to use for the given associated struct or class. This is used throughout the application and is a property on </w:t>
+      </w:r>
+      <w:proofErr w:type="gramStart"/>
+      <w:r>
+        <w:rPr>
+          <w:rFonts w:asciiTheme="majorHAnsi" w:hAnsiTheme="majorHAnsi" w:cstheme="majorHAnsi"/>
+        </w:rPr>
+        <w:t>a number of</w:t>
+      </w:r>
+      <w:proofErr w:type="gramEnd"/>
+      <w:r>
+        <w:rPr>
+          <w:rFonts w:asciiTheme="majorHAnsi" w:hAnsiTheme="majorHAnsi" w:cstheme="majorHAnsi"/>
+        </w:rPr>
+        <w:t xml:space="preserve"> structs.</w:t>
+      </w:r>
+    </w:p>
+    <w:p>
+      <w:pPr>
+        <w:tabs>
+          <w:tab w:val="left" w:pos="360"/>
+        </w:tabs>
+      </w:pPr>
+    </w:p>
+    <w:p>
+      <w:pPr>
+        <w:pStyle w:val="Heading2"/>
+        <w:tabs>
+          <w:tab w:val="left" w:pos="360"/>
+        </w:tabs>
+      </w:pPr>
+      <w:bookmarkStart w:id="14" w:name="_Toc86837084"/>
+      <w:r>
+        <w:t>3.7 Roadmap</w:t>
+      </w:r>
+      <w:bookmarkEnd w:id="14"/>
+    </w:p>
+    <w:p>
+      <w:pPr>
+        <w:tabs>
+          <w:tab w:val="left" w:pos="360"/>
+        </w:tabs>
+        <w:rPr>
+          <w:rFonts w:asciiTheme="majorHAnsi" w:hAnsiTheme="majorHAnsi" w:cstheme="majorHAnsi"/>
+        </w:rPr>
+      </w:pPr>
+      <w:r>
+        <w:rPr>
+          <w:rFonts w:asciiTheme="majorHAnsi" w:hAnsiTheme="majorHAnsi" w:cstheme="majorHAnsi"/>
+        </w:rPr>
+        <w:tab/>
+      </w:r>
+    </w:p>
+    <w:p>
+      <w:pPr>
+        <w:tabs>
+          <w:tab w:val="left" w:pos="360"/>
+        </w:tabs>
+      </w:pPr>
+      <w:r>
+        <w:rPr>
+          <w:rFonts w:asciiTheme="majorHAnsi" w:hAnsiTheme="majorHAnsi" w:cstheme="majorHAnsi"/>
+        </w:rPr>
+        <w:tab/>
+      </w:r>
+      <w:r>
+        <w:rPr>
+          <w:rFonts w:asciiTheme="majorHAnsi" w:hAnsiTheme="majorHAnsi" w:cstheme="majorHAnsi"/>
+        </w:rPr>
+        <w:t xml:space="preserve">This </w:t>
+      </w:r>
+      <w:r>
+        <w:rPr>
+          <w:rFonts w:asciiTheme="majorHAnsi" w:hAnsiTheme="majorHAnsi" w:cstheme="majorHAnsi"/>
+        </w:rPr>
+        <w:t xml:space="preserve">struct represents a planned timeline of sprints. The constructor takes in a collection of Sprint instances </w:t>
+      </w:r>
+      <w:r>
+        <w:rPr>
+          <w:rFonts w:asciiTheme="majorHAnsi" w:hAnsiTheme="majorHAnsi" w:cstheme="majorHAnsi"/>
+        </w:rPr>
+        <w:t>and has a public method for printing the roadmap information to console.</w:t>
+      </w:r>
+    </w:p>
+    <w:p>
+      <w:pPr>
+        <w:tabs>
+          <w:tab w:val="left" w:pos="360"/>
+        </w:tabs>
+      </w:pPr>
+    </w:p>
+    <w:p>
+      <w:pPr>
+        <w:pStyle w:val="Heading2"/>
+        <w:tabs>
+          <w:tab w:val="left" w:pos="360"/>
+        </w:tabs>
+      </w:pPr>
+      <w:bookmarkStart w:id="15" w:name="_Toc86837085"/>
+      <w:r>
+        <w:t>3.8 PlanningCoordinator</w:t>
+      </w:r>
+      <w:bookmarkEnd w:id="15"/>
+    </w:p>
+    <w:p>
+      <w:pPr>
+        <w:tabs>
+          <w:tab w:val="left" w:pos="360"/>
+        </w:tabs>
+      </w:pPr>
+    </w:p>
+    <w:p>
+      <w:pPr>
+        <w:tabs>
+          <w:tab w:val="left" w:pos="360"/>
+        </w:tabs>
+      </w:pPr>
+      <w:r>
+        <w:rPr>
+          <w:rFonts w:asciiTheme="majorHAnsi" w:hAnsiTheme="majorHAnsi" w:cstheme="majorHAnsi"/>
+        </w:rPr>
+        <w:tab/>
+      </w:r>
+      <w:r>
+        <w:rPr>
+          <w:rFonts w:asciiTheme="majorHAnsi" w:hAnsiTheme="majorHAnsi" w:cstheme="majorHAnsi"/>
+        </w:rPr>
+        <w:t xml:space="preserve">This </w:t>
+      </w:r>
+      <w:r>
+        <w:rPr>
+          <w:rFonts w:asciiTheme="majorHAnsi" w:hAnsiTheme="majorHAnsi" w:cstheme="majorHAnsi"/>
+        </w:rPr>
+        <w:t xml:space="preserve">struct is used to plan the </w:t>
+      </w:r>
+      <w:proofErr w:type="gramStart"/>
+      <w:r>
+        <w:rPr>
+          <w:rFonts w:asciiTheme="majorHAnsi" w:hAnsiTheme="majorHAnsi" w:cstheme="majorHAnsi"/>
+        </w:rPr>
+        <w:t>Roadmap</w:t>
+      </w:r>
+      <w:proofErr w:type="gramEnd"/>
+      <w:r>
+        <w:rPr>
+          <w:rFonts w:asciiTheme="majorHAnsi" w:hAnsiTheme="majorHAnsi" w:cstheme="majorHAnsi"/>
+        </w:rPr>
+        <w:t xml:space="preserve">. The constructor takes in the Project, the start date for planning, an average velocity of the team, the length of sprints in weeks, and an estimate padding multiplier in the form of a Double. The </w:t>
+      </w:r>
+      <w:proofErr w:type="gramStart"/>
+      <w:r>
+        <w:rPr>
+          <w:rFonts w:asciiTheme="majorHAnsi" w:hAnsiTheme="majorHAnsi" w:cstheme="majorHAnsi"/>
+        </w:rPr>
+        <w:t>plan(</w:t>
+      </w:r>
+      <w:proofErr w:type="gramEnd"/>
+      <w:r>
+        <w:rPr>
+          <w:rFonts w:asciiTheme="majorHAnsi" w:hAnsiTheme="majorHAnsi" w:cstheme="majorHAnsi"/>
+        </w:rPr>
+        <w:t>) public method is used to plan the project and will output a Roadmap object that will be used to display on the UI.</w:t>
+      </w:r>
     </w:p>
     <w:sectPr>
       <w:pgSz w:w="12240" w:h="15840"/>

</xml_diff>